<commit_message>
Finsih Q3.1 and Q3.2
</commit_message>
<xml_diff>
--- a/SOFTENG_350_HCI/Assignments/final/exam-answers.docx
+++ b/SOFTENG_350_HCI/Assignments/final/exam-answers.docx
@@ -1027,6 +1027,68 @@
     <w:p>
       <w:r>
         <w:rPr>
+          <w:noProof/>
+        </w:rPr>
+        <w:lastRenderedPageBreak/>
+        <w:drawing>
+          <wp:anchor distT="0" distB="0" distL="114300" distR="114300" simplePos="0" relativeHeight="251658240" behindDoc="0" locked="0" layoutInCell="1" allowOverlap="1" wp14:anchorId="7BA35B1D" wp14:editId="4513605A">
+            <wp:simplePos x="0" y="0"/>
+            <wp:positionH relativeFrom="column">
+              <wp:posOffset>-142875</wp:posOffset>
+            </wp:positionH>
+            <wp:positionV relativeFrom="paragraph">
+              <wp:posOffset>308610</wp:posOffset>
+            </wp:positionV>
+            <wp:extent cx="5731510" cy="3357880"/>
+            <wp:effectExtent l="0" t="0" r="2540" b="0"/>
+            <wp:wrapTopAndBottom/>
+            <wp:docPr id="7" name="Picture 7"/>
+            <wp:cNvGraphicFramePr>
+              <a:graphicFrameLocks xmlns:a="http://schemas.openxmlformats.org/drawingml/2006/main" noChangeAspect="1"/>
+            </wp:cNvGraphicFramePr>
+            <a:graphic xmlns:a="http://schemas.openxmlformats.org/drawingml/2006/main">
+              <a:graphicData uri="http://schemas.openxmlformats.org/drawingml/2006/picture">
+                <pic:pic xmlns:pic="http://schemas.openxmlformats.org/drawingml/2006/picture">
+                  <pic:nvPicPr>
+                    <pic:cNvPr id="0" name="Picture 3"/>
+                    <pic:cNvPicPr>
+                      <a:picLocks noChangeAspect="1" noChangeArrowheads="1"/>
+                    </pic:cNvPicPr>
+                  </pic:nvPicPr>
+                  <pic:blipFill>
+                    <a:blip r:embed="rId14" cstate="print">
+                      <a:extLst>
+                        <a:ext uri="{28A0092B-C50C-407E-A947-70E740481C1C}">
+                          <a14:useLocalDpi xmlns:a14="http://schemas.microsoft.com/office/drawing/2010/main" val="0"/>
+                        </a:ext>
+                      </a:extLst>
+                    </a:blip>
+                    <a:srcRect/>
+                    <a:stretch>
+                      <a:fillRect/>
+                    </a:stretch>
+                  </pic:blipFill>
+                  <pic:spPr bwMode="auto">
+                    <a:xfrm>
+                      <a:off x="0" y="0"/>
+                      <a:ext cx="5731510" cy="3357880"/>
+                    </a:xfrm>
+                    <a:prstGeom prst="rect">
+                      <a:avLst/>
+                    </a:prstGeom>
+                    <a:noFill/>
+                    <a:ln>
+                      <a:noFill/>
+                    </a:ln>
+                  </pic:spPr>
+                </pic:pic>
+              </a:graphicData>
+            </a:graphic>
+          </wp:anchor>
+        </w:drawing>
+      </w:r>
+      <w:r>
+        <w:rPr>
           <w:b/>
           <w:bCs/>
         </w:rPr>
@@ -1042,23 +1104,121 @@
       <w:r>
         <w:t>Parent, aged 37, who has one child aged 5</w:t>
       </w:r>
-    </w:p>
-    <w:p>
-      <w:pPr>
-        <w:rPr>
-          <w:b/>
-          <w:bCs/>
-        </w:rPr>
-      </w:pPr>
-    </w:p>
-    <w:p>
       <w:bookmarkStart w:id="0" w:name="_GoBack"/>
       <w:bookmarkEnd w:id="0"/>
     </w:p>
+    <w:p>
+      <w:pPr>
+        <w:rPr>
+          <w:b/>
+          <w:bCs/>
+        </w:rPr>
+      </w:pPr>
+    </w:p>
+    <w:p>
+      <w:pPr>
+        <w:rPr>
+          <w:noProof/>
+        </w:rPr>
+      </w:pPr>
+    </w:p>
+    <w:p>
+      <w:pPr>
+        <w:rPr>
+          <w:noProof/>
+        </w:rPr>
+      </w:pPr>
+      <w:r>
+        <w:rPr>
+          <w:b/>
+          <w:bCs/>
+        </w:rPr>
+        <w:t xml:space="preserve">Q3.2 </w:t>
+      </w:r>
+      <w:r>
+        <w:rPr>
+          <w:b/>
+          <w:bCs/>
+        </w:rPr>
+        <w:t>A Persona</w:t>
+      </w:r>
+      <w:r>
+        <w:rPr>
+          <w:noProof/>
+        </w:rPr>
+        <w:t xml:space="preserve"> </w:t>
+      </w:r>
+    </w:p>
+    <w:p>
+      <w:pPr>
+        <w:rPr>
+          <w:noProof/>
+        </w:rPr>
+      </w:pPr>
+    </w:p>
+    <w:p>
+      <w:r>
+        <w:t xml:space="preserve">Alice is a married </w:t>
+      </w:r>
+      <w:proofErr w:type="gramStart"/>
+      <w:r>
+        <w:t>37 year-old</w:t>
+      </w:r>
+      <w:proofErr w:type="gramEnd"/>
+      <w:r>
+        <w:t xml:space="preserve"> stay at home mother with a son named Sam who is 5 years old. As her son is growing up, she wants to entertain him with theatre, a passion which she has held since childhood. Personally, Alice is a novice with technology, but is keen to learn and interact with new applications. She wants to watch theatre that both she and her son can enjoy, while not disturbing the audience to the theatre.</w:t>
+      </w:r>
+    </w:p>
+    <w:p/>
+    <w:p>
+      <w:pPr>
+        <w:rPr>
+          <w:b/>
+          <w:bCs/>
+        </w:rPr>
+      </w:pPr>
+      <w:r>
+        <w:rPr>
+          <w:b/>
+          <w:bCs/>
+        </w:rPr>
+        <w:t>Q3.</w:t>
+      </w:r>
+      <w:r>
+        <w:rPr>
+          <w:b/>
+          <w:bCs/>
+        </w:rPr>
+        <w:t>3</w:t>
+      </w:r>
+      <w:r>
+        <w:rPr>
+          <w:b/>
+          <w:bCs/>
+        </w:rPr>
+        <w:t xml:space="preserve"> </w:t>
+      </w:r>
+      <w:r>
+        <w:rPr>
+          <w:b/>
+          <w:bCs/>
+        </w:rPr>
+        <w:t>Usage Testing</w:t>
+      </w:r>
+    </w:p>
+    <w:p>
+      <w:pPr>
+        <w:rPr>
+          <w:b/>
+          <w:bCs/>
+        </w:rPr>
+      </w:pPr>
+    </w:p>
+    <w:p/>
     <w:sectPr>
-      <w:headerReference w:type="default" r:id="rId14"/>
-      <w:footerReference w:type="default" r:id="rId15"/>
-      <w:footerReference w:type="first" r:id="rId16"/>
+      <w:headerReference w:type="default" r:id="rId15"/>
+      <w:footerReference w:type="default" r:id="rId16"/>
+      <w:footerReference w:type="first" r:id="rId17"/>
       <w:pgSz w:w="11906" w:h="16838" w:code="9"/>
       <w:pgMar w:top="1440" w:right="1440" w:bottom="1440" w:left="1440" w:header="720" w:footer="720" w:gutter="0"/>
       <w:cols w:space="708"/>
@@ -4575,7 +4735,6 @@
     <w:rsid w:val="00716AA1"/>
     <w:rsid w:val="00737A7A"/>
     <w:rsid w:val="007F3875"/>
-    <w:rsid w:val="007F544E"/>
     <w:rsid w:val="00816D1D"/>
     <w:rsid w:val="008E429B"/>
     <w:rsid w:val="0095270A"/>
@@ -4583,6 +4742,7 @@
     <w:rsid w:val="009B3B33"/>
     <w:rsid w:val="009F743C"/>
     <w:rsid w:val="00A1416C"/>
+    <w:rsid w:val="00A14333"/>
     <w:rsid w:val="00B04AC0"/>
     <w:rsid w:val="00B7179F"/>
     <w:rsid w:val="00C529A1"/>
@@ -5702,7 +5862,7 @@
 </file>
 
 <file path=customXml/itemProps6.xml><?xml version="1.0" encoding="utf-8"?>
-<ds:datastoreItem xmlns:ds="http://schemas.openxmlformats.org/officeDocument/2006/customXml" ds:itemID="{04FD20FB-39BD-4534-A644-56DC098FF041}">
+<ds:datastoreItem xmlns:ds="http://schemas.openxmlformats.org/officeDocument/2006/customXml" ds:itemID="{6AC5E4F5-21FE-44A8-B1AA-7886211D4CAC}">
   <ds:schemaRefs>
     <ds:schemaRef ds:uri="http://schemas.openxmlformats.org/officeDocument/2006/bibliography"/>
   </ds:schemaRefs>

</xml_diff>

<commit_message>
finsih exam for 350
</commit_message>
<xml_diff>
--- a/SOFTENG_350_HCI/Assignments/final/exam-answers.docx
+++ b/SOFTENG_350_HCI/Assignments/final/exam-answers.docx
@@ -1678,7 +1678,7 @@
         <w:noProof/>
         <w:lang w:val="en-NZ"/>
       </w:rPr>
-      <w:instrText>2</w:instrText>
+      <w:instrText>4</w:instrText>
     </w:r>
     <w:r>
       <w:rPr>
@@ -1693,6 +1693,21 @@
         <w:lang w:val="en-NZ"/>
       </w:rPr>
       <w:instrText xml:space="preserve"> " CONTINUED"</w:instrText>
+    </w:r>
+    <w:r>
+      <w:rPr>
+        <w:b/>
+        <w:lang w:val="en-NZ"/>
+      </w:rPr>
+      <w:fldChar w:fldCharType="separate"/>
+    </w:r>
+    <w:r>
+      <w:rPr>
+        <w:b/>
+        <w:noProof/>
+        <w:lang w:val="en-NZ"/>
+      </w:rPr>
+      <w:t xml:space="preserve"> CONTINUED</w:t>
     </w:r>
     <w:r>
       <w:rPr>
@@ -1795,7 +1810,7 @@
         <w:noProof/>
         <w:lang w:val="en-NZ"/>
       </w:rPr>
-      <w:instrText>2</w:instrText>
+      <w:instrText>4</w:instrText>
     </w:r>
     <w:r>
       <w:rPr>
@@ -4978,6 +4993,7 @@
     <w:rsid w:val="000D7D8A"/>
     <w:rsid w:val="000E1559"/>
     <w:rsid w:val="001263AA"/>
+    <w:rsid w:val="00220D05"/>
     <w:rsid w:val="0035274C"/>
     <w:rsid w:val="00357C82"/>
     <w:rsid w:val="003F4B61"/>
@@ -5000,7 +5016,6 @@
     <w:rsid w:val="00A1416C"/>
     <w:rsid w:val="00B04AC0"/>
     <w:rsid w:val="00B7179F"/>
-    <w:rsid w:val="00C33131"/>
     <w:rsid w:val="00C529A1"/>
     <w:rsid w:val="00CE29DF"/>
     <w:rsid w:val="00CE6861"/>
@@ -6118,7 +6133,7 @@
 </file>
 
 <file path=customXml/itemProps6.xml><?xml version="1.0" encoding="utf-8"?>
-<ds:datastoreItem xmlns:ds="http://schemas.openxmlformats.org/officeDocument/2006/customXml" ds:itemID="{86209A29-2E72-4B1E-A588-1477DB321258}">
+<ds:datastoreItem xmlns:ds="http://schemas.openxmlformats.org/officeDocument/2006/customXml" ds:itemID="{03DD8A3C-9714-4E3F-AADB-60A79080F3DA}">
   <ds:schemaRefs>
     <ds:schemaRef ds:uri="http://schemas.openxmlformats.org/officeDocument/2006/bibliography"/>
   </ds:schemaRefs>

</xml_diff>